<commit_message>
more complete draft, trying to fix class
</commit_message>
<xml_diff>
--- a/Supplementary Material/Brainstorm and outline.docx
+++ b/Supplementary Material/Brainstorm and outline.docx
@@ -440,8 +440,12 @@
         </w:rPr>
         <w:t>Autopilots will do this through several layers of instruction</w:t>
       </w:r>
-      <w:bookmarkStart w:id="0" w:name="_GoBack"/>
-      <w:bookmarkEnd w:id="0"/>
+      <w:r>
+        <w:rPr>
+          <w:rFonts w:ascii="Times New Roman" w:hAnsi="Times New Roman" w:cs="Times New Roman"/>
+        </w:rPr>
+        <w:t xml:space="preserve"> referred to navigation, guidance, and control</w:t>
+      </w:r>
     </w:p>
     <w:p>
       <w:pPr>
@@ -484,16 +488,1114 @@
         <w:rPr>
           <w:rFonts w:ascii="Times New Roman" w:hAnsi="Times New Roman" w:cs="Times New Roman"/>
         </w:rPr>
-        <w:t>(Introduction to NGL)</w:t>
-      </w:r>
-    </w:p>
-    <w:p>
-      <w:pPr>
-        <w:pStyle w:val="ListParagraph"/>
-        <w:numPr>
-          <w:ilvl w:val="1"/>
-          <w:numId w:val="6"/>
-        </w:numPr>
+        <w:t>(Introduction to NGC</w:t>
+      </w:r>
+      <w:r>
+        <w:rPr>
+          <w:rFonts w:ascii="Times New Roman" w:hAnsi="Times New Roman" w:cs="Times New Roman"/>
+        </w:rPr>
+        <w:t>)</w:t>
+      </w:r>
+    </w:p>
+    <w:p>
+      <w:pPr>
+        <w:pStyle w:val="ListParagraph"/>
+        <w:numPr>
+          <w:ilvl w:val="1"/>
+          <w:numId w:val="6"/>
+        </w:numPr>
+        <w:rPr>
+          <w:rFonts w:ascii="Times New Roman" w:hAnsi="Times New Roman" w:cs="Times New Roman"/>
+        </w:rPr>
+      </w:pPr>
+      <w:r>
+        <w:rPr>
+          <w:rFonts w:ascii="Times New Roman" w:hAnsi="Times New Roman" w:cs="Times New Roman"/>
+        </w:rPr>
+        <w:t>Traditionally NGC can be thought of separate but equally important layers of instruction</w:t>
+      </w:r>
+    </w:p>
+    <w:p>
+      <w:pPr>
+        <w:pStyle w:val="ListParagraph"/>
+        <w:numPr>
+          <w:ilvl w:val="1"/>
+          <w:numId w:val="6"/>
+        </w:numPr>
+        <w:rPr>
+          <w:rFonts w:ascii="Times New Roman" w:hAnsi="Times New Roman" w:cs="Times New Roman"/>
+        </w:rPr>
+      </w:pPr>
+      <w:r>
+        <w:rPr>
+          <w:rFonts w:ascii="Times New Roman" w:hAnsi="Times New Roman" w:cs="Times New Roman"/>
+        </w:rPr>
+        <w:t>Navigation is the study of sensing the state of the vehicle</w:t>
+      </w:r>
+    </w:p>
+    <w:p>
+      <w:pPr>
+        <w:pStyle w:val="ListParagraph"/>
+        <w:numPr>
+          <w:ilvl w:val="1"/>
+          <w:numId w:val="6"/>
+        </w:numPr>
+        <w:rPr>
+          <w:rFonts w:ascii="Times New Roman" w:hAnsi="Times New Roman" w:cs="Times New Roman"/>
+        </w:rPr>
+      </w:pPr>
+      <w:r>
+        <w:rPr>
+          <w:rFonts w:ascii="Times New Roman" w:hAnsi="Times New Roman" w:cs="Times New Roman"/>
+        </w:rPr>
+        <w:t>Guidance produces a commanded state based on high level requests from a path planner or user</w:t>
+      </w:r>
+    </w:p>
+    <w:p>
+      <w:pPr>
+        <w:pStyle w:val="ListParagraph"/>
+        <w:numPr>
+          <w:ilvl w:val="1"/>
+          <w:numId w:val="6"/>
+        </w:numPr>
+        <w:rPr>
+          <w:rFonts w:ascii="Times New Roman" w:hAnsi="Times New Roman" w:cs="Times New Roman"/>
+        </w:rPr>
+      </w:pPr>
+      <w:r>
+        <w:rPr>
+          <w:rFonts w:ascii="Times New Roman" w:hAnsi="Times New Roman" w:cs="Times New Roman"/>
+        </w:rPr>
+        <w:t>Control maintains vehicle stability while attempting to achieve guidance’s requested state</w:t>
+      </w:r>
+    </w:p>
+    <w:p>
+      <w:pPr>
+        <w:pStyle w:val="ListParagraph"/>
+        <w:numPr>
+          <w:ilvl w:val="1"/>
+          <w:numId w:val="6"/>
+        </w:numPr>
+        <w:rPr>
+          <w:rFonts w:ascii="Times New Roman" w:hAnsi="Times New Roman" w:cs="Times New Roman"/>
+        </w:rPr>
+      </w:pPr>
+      <w:r>
+        <w:rPr>
+          <w:rFonts w:ascii="Times New Roman" w:hAnsi="Times New Roman" w:cs="Times New Roman"/>
+        </w:rPr>
+        <w:t>Lately, the lines between guidance and control have become less clear</w:t>
+      </w:r>
+      <w:r>
+        <w:rPr>
+          <w:rFonts w:ascii="Times New Roman" w:hAnsi="Times New Roman" w:cs="Times New Roman"/>
+        </w:rPr>
+        <w:t xml:space="preserve"> as they become more integrated with each other</w:t>
+      </w:r>
+      <w:r>
+        <w:rPr>
+          <w:rFonts w:ascii="Times New Roman" w:hAnsi="Times New Roman" w:cs="Times New Roman"/>
+        </w:rPr>
+        <w:t>. The work presented will continue with this trend</w:t>
+      </w:r>
+    </w:p>
+    <w:p>
+      <w:pPr>
+        <w:pStyle w:val="ListParagraph"/>
+        <w:ind w:left="1440"/>
+        <w:rPr>
+          <w:rFonts w:ascii="Times New Roman" w:hAnsi="Times New Roman" w:cs="Times New Roman"/>
+        </w:rPr>
+      </w:pPr>
+    </w:p>
+    <w:p>
+      <w:pPr>
+        <w:pStyle w:val="ListParagraph"/>
+        <w:numPr>
+          <w:ilvl w:val="1"/>
+          <w:numId w:val="3"/>
+        </w:numPr>
+        <w:rPr>
+          <w:rFonts w:ascii="Times New Roman" w:hAnsi="Times New Roman" w:cs="Times New Roman"/>
+        </w:rPr>
+      </w:pPr>
+      <w:r>
+        <w:rPr>
+          <w:rFonts w:ascii="Times New Roman" w:hAnsi="Times New Roman" w:cs="Times New Roman"/>
+        </w:rPr>
+        <w:t>Navigation</w:t>
+      </w:r>
+    </w:p>
+    <w:p>
+      <w:pPr>
+        <w:pStyle w:val="ListParagraph"/>
+        <w:numPr>
+          <w:ilvl w:val="1"/>
+          <w:numId w:val="6"/>
+        </w:numPr>
+        <w:rPr>
+          <w:rFonts w:ascii="Times New Roman" w:hAnsi="Times New Roman" w:cs="Times New Roman"/>
+        </w:rPr>
+      </w:pPr>
+      <w:r>
+        <w:rPr>
+          <w:rFonts w:ascii="Times New Roman" w:hAnsi="Times New Roman" w:cs="Times New Roman"/>
+        </w:rPr>
+        <w:t>(Introduction to navigation)</w:t>
+      </w:r>
+    </w:p>
+    <w:p>
+      <w:pPr>
+        <w:pStyle w:val="ListParagraph"/>
+        <w:numPr>
+          <w:ilvl w:val="1"/>
+          <w:numId w:val="6"/>
+        </w:numPr>
+        <w:rPr>
+          <w:rFonts w:ascii="Times New Roman" w:hAnsi="Times New Roman" w:cs="Times New Roman"/>
+        </w:rPr>
+      </w:pPr>
+      <w:r>
+        <w:rPr>
+          <w:rFonts w:ascii="Times New Roman" w:hAnsi="Times New Roman" w:cs="Times New Roman"/>
+        </w:rPr>
+        <w:t xml:space="preserve">Localization and attitude (6DOF), gyroscopes, accelerometers, </w:t>
+      </w:r>
+      <w:proofErr w:type="spellStart"/>
+      <w:r>
+        <w:rPr>
+          <w:rFonts w:ascii="Times New Roman" w:hAnsi="Times New Roman" w:cs="Times New Roman"/>
+        </w:rPr>
+        <w:t>etc</w:t>
+      </w:r>
+      <w:proofErr w:type="spellEnd"/>
+      <w:r>
+        <w:rPr>
+          <w:rFonts w:ascii="Times New Roman" w:hAnsi="Times New Roman" w:cs="Times New Roman"/>
+        </w:rPr>
+        <w:t xml:space="preserve"> IMU</w:t>
+      </w:r>
+    </w:p>
+    <w:p>
+      <w:pPr>
+        <w:pStyle w:val="ListParagraph"/>
+        <w:numPr>
+          <w:ilvl w:val="1"/>
+          <w:numId w:val="6"/>
+        </w:numPr>
+        <w:rPr>
+          <w:rFonts w:ascii="Times New Roman" w:hAnsi="Times New Roman" w:cs="Times New Roman"/>
+        </w:rPr>
+      </w:pPr>
+      <w:r>
+        <w:rPr>
+          <w:rFonts w:ascii="Times New Roman" w:hAnsi="Times New Roman" w:cs="Times New Roman"/>
+        </w:rPr>
+        <w:t>Measurements are inheritably noisy and are often filtered</w:t>
+      </w:r>
+    </w:p>
+    <w:p>
+      <w:pPr>
+        <w:pStyle w:val="ListParagraph"/>
+        <w:numPr>
+          <w:ilvl w:val="1"/>
+          <w:numId w:val="6"/>
+        </w:numPr>
+        <w:rPr>
+          <w:rFonts w:ascii="Times New Roman" w:hAnsi="Times New Roman" w:cs="Times New Roman"/>
+        </w:rPr>
+      </w:pPr>
+      <w:r>
+        <w:rPr>
+          <w:rFonts w:ascii="Times New Roman" w:hAnsi="Times New Roman" w:cs="Times New Roman"/>
+        </w:rPr>
+        <w:t xml:space="preserve">Common autopilots use extended </w:t>
+      </w:r>
+      <w:proofErr w:type="spellStart"/>
+      <w:r>
+        <w:rPr>
+          <w:rFonts w:ascii="Times New Roman" w:hAnsi="Times New Roman" w:cs="Times New Roman"/>
+        </w:rPr>
+        <w:t>kalman</w:t>
+      </w:r>
+      <w:proofErr w:type="spellEnd"/>
+      <w:r>
+        <w:rPr>
+          <w:rFonts w:ascii="Times New Roman" w:hAnsi="Times New Roman" w:cs="Times New Roman"/>
+        </w:rPr>
+        <w:t xml:space="preserve"> filter, a statistical method for providing a more accurate estimate of the systems states</w:t>
+      </w:r>
+    </w:p>
+    <w:p>
+      <w:pPr>
+        <w:pStyle w:val="ListParagraph"/>
+        <w:numPr>
+          <w:ilvl w:val="1"/>
+          <w:numId w:val="6"/>
+        </w:numPr>
+        <w:rPr>
+          <w:rFonts w:ascii="Times New Roman" w:hAnsi="Times New Roman" w:cs="Times New Roman"/>
+        </w:rPr>
+      </w:pPr>
+      <w:r>
+        <w:rPr>
+          <w:rFonts w:ascii="Times New Roman" w:hAnsi="Times New Roman" w:cs="Times New Roman"/>
+        </w:rPr>
+        <w:t>Information from navigation is used in both guidance and control systems</w:t>
+      </w:r>
+    </w:p>
+    <w:p>
+      <w:pPr>
+        <w:rPr>
+          <w:rFonts w:ascii="Times New Roman" w:hAnsi="Times New Roman" w:cs="Times New Roman"/>
+        </w:rPr>
+      </w:pPr>
+    </w:p>
+    <w:p>
+      <w:pPr>
+        <w:rPr>
+          <w:rFonts w:ascii="Times New Roman" w:hAnsi="Times New Roman" w:cs="Times New Roman"/>
+        </w:rPr>
+      </w:pPr>
+    </w:p>
+    <w:p>
+      <w:pPr>
+        <w:pStyle w:val="ListParagraph"/>
+        <w:numPr>
+          <w:ilvl w:val="1"/>
+          <w:numId w:val="3"/>
+        </w:numPr>
+        <w:rPr>
+          <w:rFonts w:ascii="Times New Roman" w:hAnsi="Times New Roman" w:cs="Times New Roman"/>
+        </w:rPr>
+      </w:pPr>
+      <w:r>
+        <w:rPr>
+          <w:rFonts w:ascii="Times New Roman" w:hAnsi="Times New Roman" w:cs="Times New Roman"/>
+        </w:rPr>
+        <w:t>Guidance and Control</w:t>
+      </w:r>
+    </w:p>
+    <w:p>
+      <w:pPr>
+        <w:pStyle w:val="ListParagraph"/>
+        <w:numPr>
+          <w:ilvl w:val="1"/>
+          <w:numId w:val="6"/>
+        </w:numPr>
+        <w:rPr>
+          <w:rFonts w:ascii="Times New Roman" w:hAnsi="Times New Roman" w:cs="Times New Roman"/>
+        </w:rPr>
+      </w:pPr>
+      <w:r>
+        <w:rPr>
+          <w:rFonts w:ascii="Times New Roman" w:hAnsi="Times New Roman" w:cs="Times New Roman"/>
+        </w:rPr>
+        <w:t>(Introduction to guidance and control)</w:t>
+      </w:r>
+    </w:p>
+    <w:p>
+      <w:pPr>
+        <w:pStyle w:val="ListParagraph"/>
+        <w:numPr>
+          <w:ilvl w:val="1"/>
+          <w:numId w:val="6"/>
+        </w:numPr>
+        <w:rPr>
+          <w:rFonts w:ascii="Times New Roman" w:hAnsi="Times New Roman" w:cs="Times New Roman"/>
+        </w:rPr>
+      </w:pPr>
+      <w:r>
+        <w:rPr>
+          <w:rFonts w:ascii="Times New Roman" w:hAnsi="Times New Roman" w:cs="Times New Roman"/>
+        </w:rPr>
+        <w:t>Traditional control performs well for simple tasks</w:t>
+      </w:r>
+    </w:p>
+    <w:p>
+      <w:pPr>
+        <w:pStyle w:val="ListParagraph"/>
+        <w:numPr>
+          <w:ilvl w:val="1"/>
+          <w:numId w:val="6"/>
+        </w:numPr>
+        <w:rPr>
+          <w:rFonts w:ascii="Times New Roman" w:hAnsi="Times New Roman" w:cs="Times New Roman"/>
+        </w:rPr>
+      </w:pPr>
+      <w:r>
+        <w:rPr>
+          <w:rFonts w:ascii="Times New Roman" w:hAnsi="Times New Roman" w:cs="Times New Roman"/>
+        </w:rPr>
+        <w:t>More complicated tasks such as following moving paths need complicated control laws (</w:t>
+      </w:r>
+      <w:proofErr w:type="spellStart"/>
+      <w:r>
+        <w:rPr>
+          <w:rFonts w:ascii="Times New Roman" w:hAnsi="Times New Roman" w:cs="Times New Roman"/>
+        </w:rPr>
+        <w:t>Olivera</w:t>
+      </w:r>
+      <w:proofErr w:type="spellEnd"/>
+      <w:r>
+        <w:rPr>
+          <w:rFonts w:ascii="Times New Roman" w:hAnsi="Times New Roman" w:cs="Times New Roman"/>
+        </w:rPr>
+        <w:t>)</w:t>
+      </w:r>
+    </w:p>
+    <w:p>
+      <w:pPr>
+        <w:pStyle w:val="ListParagraph"/>
+        <w:numPr>
+          <w:ilvl w:val="1"/>
+          <w:numId w:val="6"/>
+        </w:numPr>
+        <w:rPr>
+          <w:rFonts w:ascii="Times New Roman" w:hAnsi="Times New Roman" w:cs="Times New Roman"/>
+        </w:rPr>
+      </w:pPr>
+      <w:r>
+        <w:rPr>
+          <w:rFonts w:ascii="Times New Roman" w:hAnsi="Times New Roman" w:cs="Times New Roman"/>
+        </w:rPr>
+        <w:t>Instead of relying on complex control laws there has been much research on methods that combine guidance and control</w:t>
+      </w:r>
+    </w:p>
+    <w:p>
+      <w:pPr>
+        <w:pStyle w:val="ListParagraph"/>
+        <w:numPr>
+          <w:ilvl w:val="1"/>
+          <w:numId w:val="6"/>
+        </w:numPr>
+        <w:rPr>
+          <w:rFonts w:ascii="Times New Roman" w:hAnsi="Times New Roman" w:cs="Times New Roman"/>
+        </w:rPr>
+      </w:pPr>
+      <w:r>
+        <w:rPr>
+          <w:rFonts w:ascii="Times New Roman" w:hAnsi="Times New Roman" w:cs="Times New Roman"/>
+        </w:rPr>
+        <w:t>Two categories will be discussed, potential field and vector field methods</w:t>
+      </w:r>
+    </w:p>
+    <w:p>
+      <w:pPr>
+        <w:pStyle w:val="ListParagraph"/>
+        <w:numPr>
+          <w:ilvl w:val="1"/>
+          <w:numId w:val="6"/>
+        </w:numPr>
+        <w:rPr>
+          <w:rFonts w:ascii="Times New Roman" w:hAnsi="Times New Roman" w:cs="Times New Roman"/>
+        </w:rPr>
+      </w:pPr>
+      <w:r>
+        <w:rPr>
+          <w:rFonts w:ascii="Times New Roman" w:hAnsi="Times New Roman" w:cs="Times New Roman"/>
+        </w:rPr>
+        <w:t>Potential field will be referenced as a gradient potential converging to a global minimum</w:t>
+      </w:r>
+    </w:p>
+    <w:p>
+      <w:pPr>
+        <w:pStyle w:val="ListParagraph"/>
+        <w:numPr>
+          <w:ilvl w:val="1"/>
+          <w:numId w:val="6"/>
+        </w:numPr>
+        <w:rPr>
+          <w:rFonts w:ascii="Times New Roman" w:hAnsi="Times New Roman" w:cs="Times New Roman"/>
+        </w:rPr>
+      </w:pPr>
+      <w:r>
+        <w:rPr>
+          <w:rFonts w:ascii="Times New Roman" w:hAnsi="Times New Roman" w:cs="Times New Roman"/>
+        </w:rPr>
+        <w:t>Vector field will be referenced to a space of vectors whose integral lines converge and follow a path</w:t>
+      </w:r>
+    </w:p>
+    <w:p>
+      <w:pPr>
+        <w:pStyle w:val="ListParagraph"/>
+        <w:numPr>
+          <w:ilvl w:val="1"/>
+          <w:numId w:val="6"/>
+        </w:numPr>
+        <w:rPr>
+          <w:rFonts w:ascii="Times New Roman" w:hAnsi="Times New Roman" w:cs="Times New Roman"/>
+        </w:rPr>
+      </w:pPr>
+      <w:r>
+        <w:rPr>
+          <w:rFonts w:ascii="Times New Roman" w:hAnsi="Times New Roman" w:cs="Times New Roman"/>
+        </w:rPr>
+        <w:t>It can be argued that vector fields are essentially a potential field, but for organizational purposes they will be referred to as completely different methods</w:t>
+      </w:r>
+    </w:p>
+    <w:p>
+      <w:pPr>
+        <w:ind w:left="1080"/>
+        <w:rPr>
+          <w:rFonts w:ascii="Times New Roman" w:hAnsi="Times New Roman" w:cs="Times New Roman"/>
+        </w:rPr>
+      </w:pPr>
+    </w:p>
+    <w:p>
+      <w:pPr>
+        <w:pStyle w:val="ListParagraph"/>
+        <w:numPr>
+          <w:ilvl w:val="1"/>
+          <w:numId w:val="3"/>
+        </w:numPr>
+        <w:rPr>
+          <w:rFonts w:ascii="Times New Roman" w:hAnsi="Times New Roman" w:cs="Times New Roman"/>
+        </w:rPr>
+      </w:pPr>
+      <w:r>
+        <w:rPr>
+          <w:rFonts w:ascii="Times New Roman" w:hAnsi="Times New Roman" w:cs="Times New Roman"/>
+        </w:rPr>
+        <w:t>Potential Field</w:t>
+      </w:r>
+    </w:p>
+    <w:p>
+      <w:pPr>
+        <w:pStyle w:val="ListParagraph"/>
+        <w:numPr>
+          <w:ilvl w:val="1"/>
+          <w:numId w:val="6"/>
+        </w:numPr>
+        <w:rPr>
+          <w:rFonts w:ascii="Times New Roman" w:hAnsi="Times New Roman" w:cs="Times New Roman"/>
+        </w:rPr>
+      </w:pPr>
+      <w:r>
+        <w:rPr>
+          <w:rFonts w:ascii="Times New Roman" w:hAnsi="Times New Roman" w:cs="Times New Roman"/>
+        </w:rPr>
+        <w:t>(</w:t>
+      </w:r>
+      <w:bookmarkStart w:id="0" w:name="_GoBack"/>
+      <w:r>
+        <w:rPr>
+          <w:rFonts w:ascii="Times New Roman" w:hAnsi="Times New Roman" w:cs="Times New Roman"/>
+        </w:rPr>
+        <w:t>Introduction to potential field)</w:t>
+      </w:r>
+      <w:bookmarkEnd w:id="0"/>
+    </w:p>
+    <w:p>
+      <w:pPr>
+        <w:pStyle w:val="ListParagraph"/>
+        <w:numPr>
+          <w:ilvl w:val="1"/>
+          <w:numId w:val="6"/>
+        </w:numPr>
+        <w:rPr>
+          <w:rFonts w:ascii="Times New Roman" w:hAnsi="Times New Roman" w:cs="Times New Roman"/>
+        </w:rPr>
+      </w:pPr>
+      <w:r>
+        <w:rPr>
+          <w:rFonts w:ascii="Times New Roman" w:hAnsi="Times New Roman" w:cs="Times New Roman"/>
+        </w:rPr>
+        <w:t>Use material already written</w:t>
+      </w:r>
+    </w:p>
+    <w:p>
+      <w:pPr>
+        <w:rPr>
+          <w:rFonts w:ascii="Times New Roman" w:hAnsi="Times New Roman" w:cs="Times New Roman"/>
+        </w:rPr>
+      </w:pPr>
+    </w:p>
+    <w:p>
+      <w:pPr>
+        <w:pStyle w:val="ListParagraph"/>
+        <w:numPr>
+          <w:ilvl w:val="1"/>
+          <w:numId w:val="3"/>
+        </w:numPr>
+        <w:rPr>
+          <w:rFonts w:ascii="Times New Roman" w:hAnsi="Times New Roman" w:cs="Times New Roman"/>
+        </w:rPr>
+      </w:pPr>
+      <w:r>
+        <w:rPr>
+          <w:rFonts w:ascii="Times New Roman" w:hAnsi="Times New Roman" w:cs="Times New Roman"/>
+        </w:rPr>
+        <w:t>Vector Field</w:t>
+      </w:r>
+    </w:p>
+    <w:p>
+      <w:pPr>
+        <w:pStyle w:val="ListParagraph"/>
+        <w:numPr>
+          <w:ilvl w:val="1"/>
+          <w:numId w:val="6"/>
+        </w:numPr>
+        <w:rPr>
+          <w:rFonts w:ascii="Times New Roman" w:hAnsi="Times New Roman" w:cs="Times New Roman"/>
+        </w:rPr>
+      </w:pPr>
+      <w:r>
+        <w:rPr>
+          <w:rFonts w:ascii="Times New Roman" w:hAnsi="Times New Roman" w:cs="Times New Roman"/>
+        </w:rPr>
+        <w:t>(Introduction to vector fields)</w:t>
+      </w:r>
+    </w:p>
+    <w:p>
+      <w:pPr>
+        <w:pStyle w:val="ListParagraph"/>
+        <w:numPr>
+          <w:ilvl w:val="1"/>
+          <w:numId w:val="6"/>
+        </w:numPr>
+        <w:rPr>
+          <w:rFonts w:ascii="Times New Roman" w:hAnsi="Times New Roman" w:cs="Times New Roman"/>
+        </w:rPr>
+      </w:pPr>
+      <w:r>
+        <w:rPr>
+          <w:rFonts w:ascii="Times New Roman" w:hAnsi="Times New Roman" w:cs="Times New Roman"/>
+        </w:rPr>
+        <w:t>Unlike potential field, ideal for converging to and following a path</w:t>
+      </w:r>
+    </w:p>
+    <w:p>
+      <w:pPr>
+        <w:pStyle w:val="ListParagraph"/>
+        <w:numPr>
+          <w:ilvl w:val="1"/>
+          <w:numId w:val="6"/>
+        </w:numPr>
+        <w:rPr>
+          <w:rFonts w:ascii="Times New Roman" w:hAnsi="Times New Roman" w:cs="Times New Roman"/>
+        </w:rPr>
+      </w:pPr>
+      <w:r>
+        <w:rPr>
+          <w:rFonts w:ascii="Times New Roman" w:hAnsi="Times New Roman" w:cs="Times New Roman"/>
+        </w:rPr>
+        <w:t>A number of ways can be used to generate the vector field</w:t>
+      </w:r>
+    </w:p>
+    <w:p>
+      <w:pPr>
+        <w:pStyle w:val="ListParagraph"/>
+        <w:numPr>
+          <w:ilvl w:val="1"/>
+          <w:numId w:val="6"/>
+        </w:numPr>
+        <w:rPr>
+          <w:rFonts w:ascii="Times New Roman" w:hAnsi="Times New Roman" w:cs="Times New Roman"/>
+        </w:rPr>
+      </w:pPr>
+      <w:r>
+        <w:rPr>
+          <w:rFonts w:ascii="Times New Roman" w:hAnsi="Times New Roman" w:cs="Times New Roman"/>
+        </w:rPr>
+        <w:t>In general, there are two different methods</w:t>
+      </w:r>
+    </w:p>
+    <w:p>
+      <w:pPr>
+        <w:pStyle w:val="ListParagraph"/>
+        <w:numPr>
+          <w:ilvl w:val="1"/>
+          <w:numId w:val="6"/>
+        </w:numPr>
+        <w:rPr>
+          <w:rFonts w:ascii="Times New Roman" w:hAnsi="Times New Roman" w:cs="Times New Roman"/>
+        </w:rPr>
+      </w:pPr>
+      <w:proofErr w:type="spellStart"/>
+      <w:r>
+        <w:rPr>
+          <w:rFonts w:ascii="Times New Roman" w:hAnsi="Times New Roman" w:cs="Times New Roman"/>
+        </w:rPr>
+        <w:t>Lyapunov</w:t>
+      </w:r>
+      <w:proofErr w:type="spellEnd"/>
+    </w:p>
+    <w:p>
+      <w:pPr>
+        <w:pStyle w:val="ListParagraph"/>
+        <w:numPr>
+          <w:ilvl w:val="2"/>
+          <w:numId w:val="6"/>
+        </w:numPr>
+        <w:rPr>
+          <w:rFonts w:ascii="Times New Roman" w:hAnsi="Times New Roman" w:cs="Times New Roman"/>
+        </w:rPr>
+      </w:pPr>
+      <w:r>
+        <w:rPr>
+          <w:rFonts w:ascii="Times New Roman" w:hAnsi="Times New Roman" w:cs="Times New Roman"/>
+        </w:rPr>
+        <w:t>Use current material</w:t>
+      </w:r>
+    </w:p>
+    <w:p>
+      <w:pPr>
+        <w:pStyle w:val="ListParagraph"/>
+        <w:numPr>
+          <w:ilvl w:val="1"/>
+          <w:numId w:val="6"/>
+        </w:numPr>
+        <w:rPr>
+          <w:rFonts w:ascii="Times New Roman" w:hAnsi="Times New Roman" w:cs="Times New Roman"/>
+        </w:rPr>
+      </w:pPr>
+      <w:r>
+        <w:rPr>
+          <w:rFonts w:ascii="Times New Roman" w:hAnsi="Times New Roman" w:cs="Times New Roman"/>
+        </w:rPr>
+        <w:t>Intersection of surfaces</w:t>
+      </w:r>
+    </w:p>
+    <w:p>
+      <w:pPr>
+        <w:pStyle w:val="ListParagraph"/>
+        <w:numPr>
+          <w:ilvl w:val="2"/>
+          <w:numId w:val="6"/>
+        </w:numPr>
+        <w:rPr>
+          <w:rFonts w:ascii="Times New Roman" w:hAnsi="Times New Roman" w:cs="Times New Roman"/>
+        </w:rPr>
+      </w:pPr>
+      <w:proofErr w:type="spellStart"/>
+      <w:r>
+        <w:rPr>
+          <w:rFonts w:ascii="Times New Roman" w:hAnsi="Times New Roman" w:cs="Times New Roman"/>
+        </w:rPr>
+        <w:t>Goncalves</w:t>
+      </w:r>
+      <w:proofErr w:type="spellEnd"/>
+      <w:r>
+        <w:rPr>
+          <w:rFonts w:ascii="Times New Roman" w:hAnsi="Times New Roman" w:cs="Times New Roman"/>
+        </w:rPr>
+        <w:t xml:space="preserve"> method description</w:t>
+      </w:r>
+    </w:p>
+    <w:p>
+      <w:pPr>
+        <w:pStyle w:val="ListParagraph"/>
+        <w:numPr>
+          <w:ilvl w:val="2"/>
+          <w:numId w:val="6"/>
+        </w:numPr>
+        <w:rPr>
+          <w:rFonts w:ascii="Times New Roman" w:hAnsi="Times New Roman" w:cs="Times New Roman"/>
+        </w:rPr>
+      </w:pPr>
+      <w:r>
+        <w:rPr>
+          <w:rFonts w:ascii="Times New Roman" w:hAnsi="Times New Roman" w:cs="Times New Roman"/>
+        </w:rPr>
+        <w:t>Example!!!!</w:t>
+      </w:r>
+    </w:p>
+    <w:p>
+      <w:pPr>
+        <w:pStyle w:val="ListParagraph"/>
+        <w:numPr>
+          <w:ilvl w:val="2"/>
+          <w:numId w:val="6"/>
+        </w:numPr>
+        <w:rPr>
+          <w:rFonts w:ascii="Times New Roman" w:hAnsi="Times New Roman" w:cs="Times New Roman"/>
+        </w:rPr>
+      </w:pPr>
+      <w:r>
+        <w:rPr>
+          <w:rFonts w:ascii="Times New Roman" w:hAnsi="Times New Roman" w:cs="Times New Roman"/>
+        </w:rPr>
+        <w:t>Fields added together (Example!!!!)</w:t>
+      </w:r>
+      <w:r>
+        <w:rPr>
+          <w:rFonts w:ascii="Times New Roman" w:hAnsi="Times New Roman" w:cs="Times New Roman"/>
+        </w:rPr>
+        <w:tab/>
+      </w:r>
+    </w:p>
+    <w:p>
+      <w:pPr>
+        <w:pStyle w:val="ListParagraph"/>
+        <w:numPr>
+          <w:ilvl w:val="2"/>
+          <w:numId w:val="6"/>
+        </w:numPr>
+        <w:rPr>
+          <w:rFonts w:ascii="Times New Roman" w:hAnsi="Times New Roman" w:cs="Times New Roman"/>
+        </w:rPr>
+      </w:pPr>
+      <w:r>
+        <w:rPr>
+          <w:rFonts w:ascii="Times New Roman" w:hAnsi="Times New Roman" w:cs="Times New Roman"/>
+        </w:rPr>
+        <w:t>Use current material</w:t>
+      </w:r>
+    </w:p>
+    <w:p>
+      <w:pPr>
+        <w:pStyle w:val="ListParagraph"/>
+        <w:numPr>
+          <w:ilvl w:val="2"/>
+          <w:numId w:val="6"/>
+        </w:numPr>
+        <w:rPr>
+          <w:rFonts w:ascii="Times New Roman" w:hAnsi="Times New Roman" w:cs="Times New Roman"/>
+        </w:rPr>
+      </w:pPr>
+      <w:r>
+        <w:rPr>
+          <w:rFonts w:ascii="Times New Roman" w:hAnsi="Times New Roman" w:cs="Times New Roman"/>
+        </w:rPr>
+        <w:t xml:space="preserve">The </w:t>
+      </w:r>
+      <w:proofErr w:type="spellStart"/>
+      <w:r>
+        <w:rPr>
+          <w:rFonts w:ascii="Times New Roman" w:hAnsi="Times New Roman" w:cs="Times New Roman"/>
+        </w:rPr>
+        <w:t>Goncalves</w:t>
+      </w:r>
+      <w:proofErr w:type="spellEnd"/>
+      <w:r>
+        <w:rPr>
+          <w:rFonts w:ascii="Times New Roman" w:hAnsi="Times New Roman" w:cs="Times New Roman"/>
+        </w:rPr>
+        <w:t xml:space="preserve"> vector field has two </w:t>
+      </w:r>
+      <w:proofErr w:type="spellStart"/>
+      <w:r>
+        <w:rPr>
+          <w:rFonts w:ascii="Times New Roman" w:hAnsi="Times New Roman" w:cs="Times New Roman"/>
+        </w:rPr>
+        <w:t>weakeness</w:t>
+      </w:r>
+      <w:proofErr w:type="spellEnd"/>
+      <w:r>
+        <w:rPr>
+          <w:rFonts w:ascii="Times New Roman" w:hAnsi="Times New Roman" w:cs="Times New Roman"/>
+        </w:rPr>
+        <w:t xml:space="preserve"> that should be addressed</w:t>
+      </w:r>
+    </w:p>
+    <w:p>
+      <w:pPr>
+        <w:pStyle w:val="ListParagraph"/>
+        <w:numPr>
+          <w:ilvl w:val="3"/>
+          <w:numId w:val="6"/>
+        </w:numPr>
+        <w:rPr>
+          <w:rFonts w:ascii="Times New Roman" w:hAnsi="Times New Roman" w:cs="Times New Roman"/>
+        </w:rPr>
+      </w:pPr>
+      <w:r>
+        <w:rPr>
+          <w:rFonts w:ascii="Times New Roman" w:hAnsi="Times New Roman" w:cs="Times New Roman"/>
+        </w:rPr>
+        <w:t>Weakness of any vector field, and that the guidance is simply that, guidance. There is no guarantee the vehicle will not enter a given space</w:t>
+      </w:r>
+    </w:p>
+    <w:p>
+      <w:pPr>
+        <w:pStyle w:val="ListParagraph"/>
+        <w:numPr>
+          <w:ilvl w:val="3"/>
+          <w:numId w:val="6"/>
+        </w:numPr>
+        <w:rPr>
+          <w:rFonts w:ascii="Times New Roman" w:hAnsi="Times New Roman" w:cs="Times New Roman"/>
+        </w:rPr>
+      </w:pPr>
+      <w:r>
+        <w:rPr>
+          <w:rFonts w:ascii="Times New Roman" w:hAnsi="Times New Roman" w:cs="Times New Roman"/>
+        </w:rPr>
+        <w:lastRenderedPageBreak/>
+        <w:t>Singularity when summing fields</w:t>
+      </w:r>
+    </w:p>
+    <w:p>
+      <w:pPr>
+        <w:pStyle w:val="ListParagraph"/>
+        <w:numPr>
+          <w:ilvl w:val="2"/>
+          <w:numId w:val="6"/>
+        </w:numPr>
+        <w:rPr>
+          <w:rFonts w:ascii="Times New Roman" w:hAnsi="Times New Roman" w:cs="Times New Roman"/>
+        </w:rPr>
+      </w:pPr>
+      <w:r>
+        <w:rPr>
+          <w:rFonts w:ascii="Times New Roman" w:hAnsi="Times New Roman" w:cs="Times New Roman"/>
+        </w:rPr>
+        <w:t xml:space="preserve">Modification of vector field </w:t>
+      </w:r>
+    </w:p>
+    <w:p>
+      <w:pPr>
+        <w:rPr>
+          <w:rFonts w:ascii="Times New Roman" w:hAnsi="Times New Roman" w:cs="Times New Roman"/>
+        </w:rPr>
+      </w:pPr>
+    </w:p>
+    <w:p>
+      <w:pPr>
+        <w:pStyle w:val="ListParagraph"/>
+        <w:numPr>
+          <w:ilvl w:val="1"/>
+          <w:numId w:val="3"/>
+        </w:numPr>
+        <w:rPr>
+          <w:rFonts w:ascii="Times New Roman" w:hAnsi="Times New Roman" w:cs="Times New Roman"/>
+        </w:rPr>
+      </w:pPr>
+      <w:r>
+        <w:rPr>
+          <w:rFonts w:ascii="Times New Roman" w:hAnsi="Times New Roman" w:cs="Times New Roman"/>
+        </w:rPr>
+        <w:t>Literature Review summary</w:t>
+      </w:r>
+    </w:p>
+    <w:p>
+      <w:pPr>
+        <w:pStyle w:val="ListParagraph"/>
+        <w:numPr>
+          <w:ilvl w:val="1"/>
+          <w:numId w:val="6"/>
+        </w:numPr>
+        <w:rPr>
+          <w:rFonts w:ascii="Times New Roman" w:hAnsi="Times New Roman" w:cs="Times New Roman"/>
+        </w:rPr>
+      </w:pPr>
+      <w:r>
+        <w:rPr>
+          <w:rFonts w:ascii="Times New Roman" w:hAnsi="Times New Roman" w:cs="Times New Roman"/>
+        </w:rPr>
+        <w:t>Fixed wing UAVs are complex systems that have been traditionally flown using several layers of instruction</w:t>
+      </w:r>
+    </w:p>
+    <w:p>
+      <w:pPr>
+        <w:pStyle w:val="ListParagraph"/>
+        <w:numPr>
+          <w:ilvl w:val="1"/>
+          <w:numId w:val="6"/>
+        </w:numPr>
+        <w:rPr>
+          <w:rFonts w:ascii="Times New Roman" w:hAnsi="Times New Roman" w:cs="Times New Roman"/>
+        </w:rPr>
+      </w:pPr>
+      <w:r>
+        <w:rPr>
+          <w:rFonts w:ascii="Times New Roman" w:hAnsi="Times New Roman" w:cs="Times New Roman"/>
+        </w:rPr>
+        <w:t>Modern autopilot systems have become inexpensive and applications for UAVs are increasing</w:t>
+      </w:r>
+    </w:p>
+    <w:p>
+      <w:pPr>
+        <w:pStyle w:val="ListParagraph"/>
+        <w:numPr>
+          <w:ilvl w:val="1"/>
+          <w:numId w:val="6"/>
+        </w:numPr>
+        <w:rPr>
+          <w:rFonts w:ascii="Times New Roman" w:hAnsi="Times New Roman" w:cs="Times New Roman"/>
+        </w:rPr>
+      </w:pPr>
+      <w:r>
+        <w:rPr>
+          <w:rFonts w:ascii="Times New Roman" w:hAnsi="Times New Roman" w:cs="Times New Roman"/>
+        </w:rPr>
+        <w:t>Tasks have been increasing in complexity and NGC systems have had to adapt to keep up</w:t>
+      </w:r>
+    </w:p>
+    <w:p>
+      <w:pPr>
+        <w:pStyle w:val="ListParagraph"/>
+        <w:numPr>
+          <w:ilvl w:val="1"/>
+          <w:numId w:val="6"/>
+        </w:numPr>
+        <w:rPr>
+          <w:rFonts w:ascii="Times New Roman" w:hAnsi="Times New Roman" w:cs="Times New Roman"/>
+        </w:rPr>
+      </w:pPr>
+      <w:r>
+        <w:rPr>
+          <w:rFonts w:ascii="Times New Roman" w:hAnsi="Times New Roman" w:cs="Times New Roman"/>
+        </w:rPr>
+        <w:t>Combination of guidance and control has been successful with traditional robotic systems doing point-to-point navigation, but is not ideal for fixed wing UAVs</w:t>
+      </w:r>
+    </w:p>
+    <w:p>
+      <w:pPr>
+        <w:pStyle w:val="ListParagraph"/>
+        <w:numPr>
+          <w:ilvl w:val="1"/>
+          <w:numId w:val="6"/>
+        </w:numPr>
+        <w:rPr>
+          <w:rFonts w:ascii="Times New Roman" w:hAnsi="Times New Roman" w:cs="Times New Roman"/>
+        </w:rPr>
+      </w:pPr>
+      <w:r>
+        <w:rPr>
+          <w:rFonts w:ascii="Times New Roman" w:hAnsi="Times New Roman" w:cs="Times New Roman"/>
+        </w:rPr>
+        <w:t>Vector field is particularly attractive due to its ability to asymptotically converge to a path</w:t>
+      </w:r>
+    </w:p>
+    <w:p>
+      <w:pPr>
+        <w:pStyle w:val="ListParagraph"/>
+        <w:numPr>
+          <w:ilvl w:val="1"/>
+          <w:numId w:val="6"/>
+        </w:numPr>
+        <w:rPr>
+          <w:rFonts w:ascii="Times New Roman" w:hAnsi="Times New Roman" w:cs="Times New Roman"/>
+        </w:rPr>
+      </w:pPr>
+      <w:r>
+        <w:rPr>
+          <w:rFonts w:ascii="Times New Roman" w:hAnsi="Times New Roman" w:cs="Times New Roman"/>
+        </w:rPr>
+        <w:t>Vector field can be generated in a number of ways</w:t>
+      </w:r>
+    </w:p>
+    <w:p>
+      <w:pPr>
+        <w:pStyle w:val="ListParagraph"/>
+        <w:numPr>
+          <w:ilvl w:val="1"/>
+          <w:numId w:val="6"/>
+        </w:numPr>
+        <w:rPr>
+          <w:rFonts w:ascii="Times New Roman" w:hAnsi="Times New Roman" w:cs="Times New Roman"/>
+        </w:rPr>
+      </w:pPr>
+      <w:proofErr w:type="spellStart"/>
+      <w:r>
+        <w:rPr>
+          <w:rFonts w:ascii="Times New Roman" w:hAnsi="Times New Roman" w:cs="Times New Roman"/>
+        </w:rPr>
+        <w:t>Goncalves</w:t>
+      </w:r>
+      <w:proofErr w:type="spellEnd"/>
+      <w:r>
+        <w:rPr>
+          <w:rFonts w:ascii="Times New Roman" w:hAnsi="Times New Roman" w:cs="Times New Roman"/>
+        </w:rPr>
+        <w:t xml:space="preserve"> method is convenient</w:t>
+      </w:r>
+    </w:p>
+    <w:p>
+      <w:pPr>
+        <w:pStyle w:val="ListParagraph"/>
+        <w:numPr>
+          <w:ilvl w:val="2"/>
+          <w:numId w:val="6"/>
+        </w:numPr>
+        <w:rPr>
+          <w:rFonts w:ascii="Times New Roman" w:hAnsi="Times New Roman" w:cs="Times New Roman"/>
+        </w:rPr>
+      </w:pPr>
+      <w:r>
+        <w:rPr>
+          <w:rFonts w:ascii="Times New Roman" w:hAnsi="Times New Roman" w:cs="Times New Roman"/>
+        </w:rPr>
+        <w:t>Obstacle avoidance</w:t>
+      </w:r>
+    </w:p>
+    <w:p>
+      <w:pPr>
+        <w:pStyle w:val="ListParagraph"/>
+        <w:numPr>
+          <w:ilvl w:val="2"/>
+          <w:numId w:val="6"/>
+        </w:numPr>
+        <w:rPr>
+          <w:rFonts w:ascii="Times New Roman" w:hAnsi="Times New Roman" w:cs="Times New Roman"/>
+        </w:rPr>
+      </w:pPr>
+      <w:r>
+        <w:rPr>
+          <w:rFonts w:ascii="Times New Roman" w:hAnsi="Times New Roman" w:cs="Times New Roman"/>
+        </w:rPr>
+        <w:t>Circulation term</w:t>
+      </w:r>
+    </w:p>
+    <w:p>
+      <w:pPr>
+        <w:pStyle w:val="ListParagraph"/>
+        <w:numPr>
+          <w:ilvl w:val="2"/>
+          <w:numId w:val="6"/>
+        </w:numPr>
+        <w:rPr>
+          <w:rFonts w:ascii="Times New Roman" w:hAnsi="Times New Roman" w:cs="Times New Roman"/>
+        </w:rPr>
+      </w:pPr>
+      <w:r>
+        <w:rPr>
+          <w:rFonts w:ascii="Times New Roman" w:hAnsi="Times New Roman" w:cs="Times New Roman"/>
+        </w:rPr>
+        <w:t xml:space="preserve">Time varying </w:t>
+      </w:r>
+    </w:p>
+    <w:p>
+      <w:pPr>
+        <w:pStyle w:val="ListParagraph"/>
+        <w:numPr>
+          <w:ilvl w:val="2"/>
+          <w:numId w:val="6"/>
+        </w:numPr>
+        <w:rPr>
+          <w:rFonts w:ascii="Times New Roman" w:hAnsi="Times New Roman" w:cs="Times New Roman"/>
+        </w:rPr>
+      </w:pPr>
+      <w:r>
+        <w:rPr>
+          <w:rFonts w:ascii="Times New Roman" w:hAnsi="Times New Roman" w:cs="Times New Roman"/>
+        </w:rPr>
+        <w:t xml:space="preserve">All aspects that can be weighted without </w:t>
+      </w:r>
+      <w:r>
+        <w:rPr>
+          <w:rFonts w:ascii="Times New Roman" w:hAnsi="Times New Roman" w:cs="Times New Roman"/>
+        </w:rPr>
+        <w:t>risk of loss of convergence</w:t>
+      </w:r>
+    </w:p>
+    <w:p>
+      <w:pPr>
+        <w:pStyle w:val="ListParagraph"/>
+        <w:numPr>
+          <w:ilvl w:val="1"/>
+          <w:numId w:val="6"/>
+        </w:numPr>
+        <w:rPr>
+          <w:rFonts w:ascii="Times New Roman" w:hAnsi="Times New Roman" w:cs="Times New Roman"/>
+        </w:rPr>
+      </w:pPr>
+    </w:p>
+    <w:p>
+      <w:pPr>
+        <w:ind w:left="720"/>
         <w:rPr>
           <w:rFonts w:ascii="Times New Roman" w:hAnsi="Times New Roman" w:cs="Times New Roman"/>
         </w:rPr>
@@ -558,7 +1660,7 @@
         <w:rFonts w:ascii="Wingdings" w:hAnsi="Wingdings" w:hint="default"/>
       </w:rPr>
     </w:lvl>
-    <w:lvl w:ilvl="3" w:tplc="04090001" w:tentative="1">
+    <w:lvl w:ilvl="3" w:tplc="04090001">
       <w:start w:val="1"/>
       <w:numFmt w:val="bullet"/>
       <w:lvlText w:val=""/>

</xml_diff>